<commit_message>
MAIN: Add minor improvements to report.
</commit_message>
<xml_diff>
--- a/relatorio_meta_1.docx
+++ b/relatorio_meta_1.docx
@@ -1159,7 +1159,7 @@
     </w:p>
     <w:tbl>
       <w:tblPr>
-        <w:tblStyle w:val="Tabelacomgrade"/>
+        <w:tblStyle w:val="TabelacomGrelha"/>
         <w:tblW w:w="5000" w:type="pct"/>
         <w:tblLook w:val="04A0" w:firstRow="1" w:lastRow="0" w:firstColumn="1" w:lastColumn="0" w:noHBand="0" w:noVBand="1"/>
       </w:tblPr>
@@ -1231,7 +1231,21 @@
                 <w:sz w:val="18"/>
                 <w:szCs w:val="18"/>
               </w:rPr>
-              <w:t>Máscara de Rede</w:t>
+              <w:t xml:space="preserve">Máscara de </w:t>
+            </w:r>
+            <w:r>
+              <w:rPr>
+                <w:sz w:val="18"/>
+                <w:szCs w:val="18"/>
+              </w:rPr>
+              <w:t>r</w:t>
+            </w:r>
+            <w:r>
+              <w:rPr>
+                <w:sz w:val="18"/>
+                <w:szCs w:val="18"/>
+              </w:rPr>
+              <w:t>ede</w:t>
             </w:r>
           </w:p>
         </w:tc>
@@ -1539,7 +1553,7 @@
     </w:p>
     <w:tbl>
       <w:tblPr>
-        <w:tblStyle w:val="Tabelacomgrade"/>
+        <w:tblStyle w:val="TabelacomGrelha"/>
         <w:tblW w:w="0" w:type="auto"/>
         <w:tblLook w:val="04A0" w:firstRow="1" w:lastRow="0" w:firstColumn="1" w:lastColumn="0" w:noHBand="0" w:noVBand="1"/>
       </w:tblPr>
@@ -1982,7 +1996,7 @@
     </w:p>
     <w:tbl>
       <w:tblPr>
-        <w:tblStyle w:val="Tabelacomgrade"/>
+        <w:tblStyle w:val="TabelacomGrelha"/>
         <w:tblW w:w="5000" w:type="pct"/>
         <w:tblLook w:val="04A0" w:firstRow="1" w:lastRow="0" w:firstColumn="1" w:lastColumn="0" w:noHBand="0" w:noVBand="1"/>
       </w:tblPr>
@@ -2054,7 +2068,21 @@
                 <w:sz w:val="18"/>
                 <w:szCs w:val="18"/>
               </w:rPr>
-              <w:t>Máscara de Rede</w:t>
+              <w:t xml:space="preserve">Máscara de </w:t>
+            </w:r>
+            <w:r>
+              <w:rPr>
+                <w:sz w:val="18"/>
+                <w:szCs w:val="18"/>
+              </w:rPr>
+              <w:t>r</w:t>
+            </w:r>
+            <w:r>
+              <w:rPr>
+                <w:sz w:val="18"/>
+                <w:szCs w:val="18"/>
+              </w:rPr>
+              <w:t>ede</w:t>
             </w:r>
           </w:p>
         </w:tc>
@@ -2279,7 +2307,7 @@
     </w:p>
     <w:tbl>
       <w:tblPr>
-        <w:tblStyle w:val="Tabelacomgrade"/>
+        <w:tblStyle w:val="TabelacomGrelha"/>
         <w:tblW w:w="0" w:type="auto"/>
         <w:tblLook w:val="04A0" w:firstRow="1" w:lastRow="0" w:firstColumn="1" w:lastColumn="0" w:noHBand="0" w:noVBand="1"/>
       </w:tblPr>
@@ -2670,7 +2698,7 @@
     </w:p>
     <w:tbl>
       <w:tblPr>
-        <w:tblStyle w:val="Tabelacomgrade"/>
+        <w:tblStyle w:val="TabelacomGrelha"/>
         <w:tblW w:w="5000" w:type="pct"/>
         <w:tblLook w:val="04A0" w:firstRow="1" w:lastRow="0" w:firstColumn="1" w:lastColumn="0" w:noHBand="0" w:noVBand="1"/>
       </w:tblPr>
@@ -2742,7 +2770,21 @@
                 <w:sz w:val="18"/>
                 <w:szCs w:val="18"/>
               </w:rPr>
-              <w:t>Máscara de Rede</w:t>
+              <w:t xml:space="preserve">Máscara de </w:t>
+            </w:r>
+            <w:r>
+              <w:rPr>
+                <w:sz w:val="18"/>
+                <w:szCs w:val="18"/>
+              </w:rPr>
+              <w:t>r</w:t>
+            </w:r>
+            <w:r>
+              <w:rPr>
+                <w:sz w:val="18"/>
+                <w:szCs w:val="18"/>
+              </w:rPr>
+              <w:t>ede</w:t>
             </w:r>
           </w:p>
         </w:tc>
@@ -2967,7 +3009,7 @@
     </w:p>
     <w:tbl>
       <w:tblPr>
-        <w:tblStyle w:val="Tabelacomgrade"/>
+        <w:tblStyle w:val="TabelacomGrelha"/>
         <w:tblW w:w="0" w:type="auto"/>
         <w:tblLook w:val="04A0" w:firstRow="1" w:lastRow="0" w:firstColumn="1" w:lastColumn="0" w:noHBand="0" w:noVBand="1"/>
       </w:tblPr>
@@ -3459,7 +3501,7 @@
     </w:p>
     <w:tbl>
       <w:tblPr>
-        <w:tblStyle w:val="Tabelacomgrade"/>
+        <w:tblStyle w:val="TabelacomGrelha"/>
         <w:tblW w:w="5000" w:type="pct"/>
         <w:tblLook w:val="04A0" w:firstRow="1" w:lastRow="0" w:firstColumn="1" w:lastColumn="0" w:noHBand="0" w:noVBand="1"/>
       </w:tblPr>
@@ -3531,7 +3573,21 @@
                 <w:sz w:val="18"/>
                 <w:szCs w:val="18"/>
               </w:rPr>
-              <w:t>Máscara de Rede</w:t>
+              <w:t xml:space="preserve">Máscara de </w:t>
+            </w:r>
+            <w:r>
+              <w:rPr>
+                <w:sz w:val="18"/>
+                <w:szCs w:val="18"/>
+              </w:rPr>
+              <w:t>r</w:t>
+            </w:r>
+            <w:r>
+              <w:rPr>
+                <w:sz w:val="18"/>
+                <w:szCs w:val="18"/>
+              </w:rPr>
+              <w:t>ede</w:t>
             </w:r>
           </w:p>
         </w:tc>
@@ -3742,7 +3798,7 @@
     </w:p>
     <w:tbl>
       <w:tblPr>
-        <w:tblStyle w:val="Tabelacomgrade"/>
+        <w:tblStyle w:val="TabelacomGrelha"/>
         <w:tblW w:w="0" w:type="auto"/>
         <w:tblLook w:val="04A0" w:firstRow="1" w:lastRow="0" w:firstColumn="1" w:lastColumn="0" w:noHBand="0" w:noVBand="1"/>
       </w:tblPr>
@@ -3852,10 +3908,19 @@
             </w:pPr>
             <w:r>
               <w:rPr>
-                <w:sz w:val="18"/>
-                <w:szCs w:val="18"/>
-              </w:rPr>
-              <w:t xml:space="preserve">Router R2 – </w:t>
+                <w:i/>
+                <w:iCs/>
+                <w:sz w:val="18"/>
+                <w:szCs w:val="18"/>
+              </w:rPr>
+              <w:t>Router</w:t>
+            </w:r>
+            <w:r>
+              <w:rPr>
+                <w:sz w:val="18"/>
+                <w:szCs w:val="18"/>
+              </w:rPr>
+              <w:t xml:space="preserve"> R2 – </w:t>
             </w:r>
             <w:r>
               <w:rPr>
@@ -4211,7 +4276,7 @@
     </w:p>
     <w:tbl>
       <w:tblPr>
-        <w:tblStyle w:val="Tabelacomgrade"/>
+        <w:tblStyle w:val="TabelacomGrelha"/>
         <w:tblW w:w="8523" w:type="dxa"/>
         <w:jc w:val="center"/>
         <w:tblLook w:val="04A0" w:firstRow="1" w:lastRow="0" w:firstColumn="1" w:lastColumn="0" w:noHBand="0" w:noVBand="1"/>
@@ -4359,10 +4424,19 @@
             </w:pPr>
             <w:r>
               <w:rPr>
-                <w:sz w:val="18"/>
-                <w:szCs w:val="18"/>
-              </w:rPr>
-              <w:t>Router R1</w:t>
+                <w:i/>
+                <w:iCs/>
+                <w:sz w:val="18"/>
+                <w:szCs w:val="18"/>
+              </w:rPr>
+              <w:t>Router</w:t>
+            </w:r>
+            <w:r>
+              <w:rPr>
+                <w:sz w:val="18"/>
+                <w:szCs w:val="18"/>
+              </w:rPr>
+              <w:t xml:space="preserve"> R1</w:t>
             </w:r>
           </w:p>
         </w:tc>
@@ -4454,10 +4528,19 @@
             </w:pPr>
             <w:r>
               <w:rPr>
-                <w:sz w:val="18"/>
-                <w:szCs w:val="18"/>
-              </w:rPr>
-              <w:t>Router R2</w:t>
+                <w:i/>
+                <w:iCs/>
+                <w:sz w:val="18"/>
+                <w:szCs w:val="18"/>
+              </w:rPr>
+              <w:t>Router</w:t>
+            </w:r>
+            <w:r>
+              <w:rPr>
+                <w:sz w:val="18"/>
+                <w:szCs w:val="18"/>
+              </w:rPr>
+              <w:t xml:space="preserve"> R2</w:t>
             </w:r>
           </w:p>
         </w:tc>
@@ -4550,10 +4633,19 @@
             </w:pPr>
             <w:r>
               <w:rPr>
-                <w:sz w:val="18"/>
-                <w:szCs w:val="18"/>
-              </w:rPr>
-              <w:t>Router R3</w:t>
+                <w:i/>
+                <w:iCs/>
+                <w:sz w:val="18"/>
+                <w:szCs w:val="18"/>
+              </w:rPr>
+              <w:t>Router</w:t>
+            </w:r>
+            <w:r>
+              <w:rPr>
+                <w:sz w:val="18"/>
+                <w:szCs w:val="18"/>
+              </w:rPr>
+              <w:t xml:space="preserve"> R3</w:t>
             </w:r>
           </w:p>
         </w:tc>
@@ -4723,6 +4815,93 @@
           <w:szCs w:val="18"/>
         </w:rPr>
       </w:pPr>
+      <w:r>
+        <w:rPr>
+          <w:i/>
+          <w:iCs/>
+          <w:sz w:val="18"/>
+          <w:szCs w:val="18"/>
+        </w:rPr>
+        <w:t xml:space="preserve">  </w:t>
+      </w:r>
+      <w:r>
+        <w:rPr>
+          <w:i/>
+          <w:iCs/>
+          <w:sz w:val="18"/>
+          <w:szCs w:val="18"/>
+          <w:u w:val="single"/>
+        </w:rPr>
+        <w:t xml:space="preserve">Tabela </w:t>
+      </w:r>
+      <w:r>
+        <w:rPr>
+          <w:i/>
+          <w:iCs/>
+          <w:sz w:val="18"/>
+          <w:szCs w:val="18"/>
+          <w:u w:val="single"/>
+        </w:rPr>
+        <w:t>9</w:t>
+      </w:r>
+      <w:r>
+        <w:rPr>
+          <w:sz w:val="18"/>
+          <w:szCs w:val="18"/>
+        </w:rPr>
+        <w:t>-</w:t>
+      </w:r>
+      <w:r>
+        <w:rPr>
+          <w:sz w:val="18"/>
+          <w:szCs w:val="18"/>
+        </w:rPr>
+        <w:t xml:space="preserve"> Configuração </w:t>
+      </w:r>
+      <w:r>
+        <w:rPr>
+          <w:sz w:val="18"/>
+          <w:szCs w:val="18"/>
+        </w:rPr>
+        <w:t>do roteamento</w:t>
+      </w:r>
+      <w:r>
+        <w:rPr>
+          <w:sz w:val="18"/>
+          <w:szCs w:val="18"/>
+        </w:rPr>
+        <w:t xml:space="preserve"> </w:t>
+      </w:r>
+      <w:r>
+        <w:rPr>
+          <w:sz w:val="18"/>
+          <w:szCs w:val="18"/>
+        </w:rPr>
+        <w:t>d</w:t>
+      </w:r>
+      <w:r>
+        <w:rPr>
+          <w:sz w:val="18"/>
+          <w:szCs w:val="18"/>
+        </w:rPr>
+        <w:t xml:space="preserve">os </w:t>
+      </w:r>
+      <w:r>
+        <w:rPr>
+          <w:sz w:val="18"/>
+          <w:szCs w:val="18"/>
+        </w:rPr>
+        <w:t xml:space="preserve">três </w:t>
+      </w:r>
+      <w:r>
+        <w:rPr>
+          <w:i/>
+          <w:iCs/>
+          <w:sz w:val="18"/>
+          <w:szCs w:val="18"/>
+        </w:rPr>
+        <w:t>routers</w:t>
+      </w:r>
     </w:p>
     <w:sectPr>
       <w:pgSz w:w="11906" w:h="16838"/>
@@ -5578,7 +5757,7 @@
     <w:qFormat/>
     <w:rsid w:val="00540025"/>
   </w:style>
-  <w:style w:type="character" w:default="1" w:styleId="Fontepargpadro">
+  <w:style w:type="character" w:default="1" w:styleId="Tipodeletrapredefinidodopargrafo">
     <w:name w:val="Default Paragraph Font"/>
     <w:uiPriority w:val="1"/>
     <w:semiHidden/>
@@ -5605,7 +5784,7 @@
     <w:semiHidden/>
     <w:unhideWhenUsed/>
   </w:style>
-  <w:style w:type="table" w:styleId="Tabelacomgrade">
+  <w:style w:type="table" w:styleId="TabelacomGrelha">
     <w:name w:val="Table Grid"/>
     <w:basedOn w:val="Tabelanormal"/>
     <w:uiPriority w:val="39"/>
@@ -5624,7 +5803,7 @@
       </w:tblBorders>
     </w:tblPr>
   </w:style>
-  <w:style w:type="table" w:styleId="TabeladeLista3-nfase1">
+  <w:style w:type="table" w:styleId="TabeladeLista3-Destaque1">
     <w:name w:val="List Table 3 Accent 1"/>
     <w:basedOn w:val="Tabelanormal"/>
     <w:uiPriority w:val="48"/>
@@ -5748,7 +5927,7 @@
       </w:tcPr>
     </w:tblStylePr>
   </w:style>
-  <w:style w:type="table" w:styleId="TabeladeGrade4-nfase1">
+  <w:style w:type="table" w:styleId="TabeladeGrelha4-Destaque1">
     <w:name w:val="Grid Table 4 Accent 1"/>
     <w:basedOn w:val="Tabelanormal"/>
     <w:uiPriority w:val="49"/>
@@ -5824,7 +6003,7 @@
       </w:tcPr>
     </w:tblStylePr>
   </w:style>
-  <w:style w:type="table" w:styleId="TabeladeGrade2-nfase2">
+  <w:style w:type="table" w:styleId="TabeladeGrelha2-Destaque2">
     <w:name w:val="Grid Table 2 Accent 2"/>
     <w:basedOn w:val="Tabelanormal"/>
     <w:uiPriority w:val="47"/>
@@ -5899,7 +6078,7 @@
       </w:tcPr>
     </w:tblStylePr>
   </w:style>
-  <w:style w:type="table" w:styleId="TabeladeLista4-nfase2">
+  <w:style w:type="table" w:styleId="TabeladeLista4-Destaque2">
     <w:name w:val="List Table 4 Accent 2"/>
     <w:basedOn w:val="Tabelanormal"/>
     <w:uiPriority w:val="49"/>
@@ -5973,7 +6152,7 @@
       </w:tcPr>
     </w:tblStylePr>
   </w:style>
-  <w:style w:type="table" w:styleId="TabeladeLista4-nfase3">
+  <w:style w:type="table" w:styleId="TabeladeLista4-Destaque3">
     <w:name w:val="List Table 4 Accent 3"/>
     <w:basedOn w:val="Tabelanormal"/>
     <w:uiPriority w:val="49"/>
@@ -6047,7 +6226,7 @@
       </w:tcPr>
     </w:tblStylePr>
   </w:style>
-  <w:style w:type="table" w:styleId="TabeladeGrade4-nfase3">
+  <w:style w:type="table" w:styleId="TabeladeGrelha4-Destaque3">
     <w:name w:val="Grid Table 4 Accent 3"/>
     <w:basedOn w:val="Tabelanormal"/>
     <w:uiPriority w:val="49"/>
@@ -6137,7 +6316,7 @@
   <w:style w:type="paragraph" w:styleId="Cabealho">
     <w:name w:val="header"/>
     <w:basedOn w:val="Normal"/>
-    <w:link w:val="CabealhoChar"/>
+    <w:link w:val="CabealhoCarter"/>
     <w:uiPriority w:val="99"/>
     <w:unhideWhenUsed/>
     <w:rsid w:val="00A63DE9"/>
@@ -6149,9 +6328,9 @@
       <w:spacing w:after="0" w:line="240" w:lineRule="auto"/>
     </w:pPr>
   </w:style>
-  <w:style w:type="character" w:customStyle="1" w:styleId="CabealhoChar">
-    <w:name w:val="Cabeçalho Char"/>
-    <w:basedOn w:val="Fontepargpadro"/>
+  <w:style w:type="character" w:customStyle="1" w:styleId="CabealhoCarter">
+    <w:name w:val="Cabeçalho Caráter"/>
+    <w:basedOn w:val="Tipodeletrapredefinidodopargrafo"/>
     <w:link w:val="Cabealho"/>
     <w:uiPriority w:val="99"/>
     <w:rsid w:val="00A63DE9"/>
@@ -6159,7 +6338,7 @@
   <w:style w:type="paragraph" w:styleId="Rodap">
     <w:name w:val="footer"/>
     <w:basedOn w:val="Normal"/>
-    <w:link w:val="RodapChar"/>
+    <w:link w:val="RodapCarter"/>
     <w:uiPriority w:val="99"/>
     <w:unhideWhenUsed/>
     <w:rsid w:val="00A63DE9"/>
@@ -6171,9 +6350,9 @@
       <w:spacing w:after="0" w:line="240" w:lineRule="auto"/>
     </w:pPr>
   </w:style>
-  <w:style w:type="character" w:customStyle="1" w:styleId="RodapChar">
-    <w:name w:val="Rodapé Char"/>
-    <w:basedOn w:val="Fontepargpadro"/>
+  <w:style w:type="character" w:customStyle="1" w:styleId="RodapCarter">
+    <w:name w:val="Rodapé Caráter"/>
+    <w:basedOn w:val="Tipodeletrapredefinidodopargrafo"/>
     <w:link w:val="Rodap"/>
     <w:uiPriority w:val="99"/>
     <w:rsid w:val="00A63DE9"/>

</xml_diff>

<commit_message>
MAIN: Add actually zip.
</commit_message>
<xml_diff>
--- a/relatorio_meta_1.docx
+++ b/relatorio_meta_1.docx
@@ -320,16 +320,49 @@
           <w:sz w:val="32"/>
           <w:szCs w:val="32"/>
         </w:rPr>
-        <w:t xml:space="preserve"> Message Xchanger </w:t>
-      </w:r>
-      <w:r>
-        <w:rPr>
-          <w:b/>
-          <w:bCs/>
+        <w:t xml:space="preserve"> Message </w:t>
+      </w:r>
+      <w:proofErr w:type="spellStart"/>
+      <w:r>
+        <w:rPr>
+          <w:b/>
+          <w:bCs/>
+          <w:i/>
+          <w:iCs/>
           <w:sz w:val="32"/>
           <w:szCs w:val="32"/>
         </w:rPr>
+        <w:t>Xchanger</w:t>
+      </w:r>
+      <w:proofErr w:type="spellEnd"/>
+      <w:r>
+        <w:rPr>
+          <w:b/>
+          <w:bCs/>
+          <w:i/>
+          <w:iCs/>
+          <w:sz w:val="32"/>
+          <w:szCs w:val="32"/>
+        </w:rPr>
+        <w:t xml:space="preserve"> </w:t>
+      </w:r>
+      <w:r>
+        <w:rPr>
+          <w:b/>
+          <w:bCs/>
+          <w:sz w:val="32"/>
+          <w:szCs w:val="32"/>
+        </w:rPr>
         <w:t>– Meta 1</w:t>
+      </w:r>
+      <w:r>
+        <w:rPr>
+          <w:b/>
+          <w:bCs/>
+          <w:sz w:val="32"/>
+          <w:szCs w:val="32"/>
+        </w:rPr>
+        <w:t>/2</w:t>
       </w:r>
     </w:p>
     <w:p>
@@ -5329,38 +5362,66 @@
           <w:bCs/>
           <w:sz w:val="18"/>
           <w:szCs w:val="18"/>
+        </w:rPr>
+      </w:pPr>
+      <w:r>
+        <w:rPr>
+          <w:b/>
+          <w:bCs/>
+          <w:sz w:val="18"/>
+          <w:szCs w:val="18"/>
           <w:lang w:val="en-US"/>
         </w:rPr>
-      </w:pPr>
-      <w:r>
-        <w:rPr>
-          <w:b/>
-          <w:bCs/>
-          <w:sz w:val="18"/>
-          <w:szCs w:val="18"/>
-          <w:lang w:val="en-US"/>
-        </w:rPr>
         <w:t xml:space="preserve">     </w:t>
       </w:r>
-      <w:r>
-        <w:rPr>
-          <w:b/>
-          <w:bCs/>
-          <w:sz w:val="18"/>
-          <w:szCs w:val="18"/>
-          <w:lang w:val="en-US"/>
-        </w:rPr>
-        <w:t>access-list 30 permit 10.90.0.0 0.0.0.255</w:t>
-      </w:r>
-    </w:p>
-    <w:p>
-      <w:pPr>
-        <w:rPr>
-          <w:b/>
-          <w:bCs/>
-          <w:sz w:val="18"/>
-          <w:szCs w:val="18"/>
-          <w:lang w:val="en-US"/>
+      <w:proofErr w:type="spellStart"/>
+      <w:r>
+        <w:rPr>
+          <w:b/>
+          <w:bCs/>
+          <w:sz w:val="18"/>
+          <w:szCs w:val="18"/>
+        </w:rPr>
+        <w:t>access-list</w:t>
+      </w:r>
+      <w:proofErr w:type="spellEnd"/>
+      <w:r>
+        <w:rPr>
+          <w:b/>
+          <w:bCs/>
+          <w:sz w:val="18"/>
+          <w:szCs w:val="18"/>
+        </w:rPr>
+        <w:t xml:space="preserve"> 30 </w:t>
+      </w:r>
+      <w:proofErr w:type="spellStart"/>
+      <w:r>
+        <w:rPr>
+          <w:b/>
+          <w:bCs/>
+          <w:sz w:val="18"/>
+          <w:szCs w:val="18"/>
+        </w:rPr>
+        <w:t>permit</w:t>
+      </w:r>
+      <w:proofErr w:type="spellEnd"/>
+      <w:r>
+        <w:rPr>
+          <w:b/>
+          <w:bCs/>
+          <w:sz w:val="18"/>
+          <w:szCs w:val="18"/>
+        </w:rPr>
+        <w:t xml:space="preserve"> 10.90.0.0 0.0.0.255</w:t>
+      </w:r>
+    </w:p>
+    <w:p>
+      <w:pPr>
+        <w:rPr>
+          <w:b/>
+          <w:bCs/>
+          <w:sz w:val="18"/>
+          <w:szCs w:val="18"/>
         </w:rPr>
       </w:pPr>
     </w:p>
@@ -5380,25 +5441,7 @@
           <w:sz w:val="28"/>
           <w:szCs w:val="28"/>
         </w:rPr>
-        <w:t>3</w:t>
-      </w:r>
-      <w:r>
-        <w:rPr>
-          <w:b/>
-          <w:bCs/>
-          <w:sz w:val="28"/>
-          <w:szCs w:val="28"/>
-        </w:rPr>
-        <w:t xml:space="preserve">. </w:t>
-      </w:r>
-      <w:r>
-        <w:rPr>
-          <w:b/>
-          <w:bCs/>
-          <w:sz w:val="28"/>
-          <w:szCs w:val="28"/>
-        </w:rPr>
-        <w:t>Detalhes de implementação e arquitetura</w:t>
+        <w:t>3. Detalhes de implementação e arquitetura</w:t>
       </w:r>
     </w:p>
     <w:p>

</xml_diff>